<commit_message>
MAUI : Toevoegen lokale databank - Nieuwe Sqllite dbcontext toegevoegd in models + migratie - Toepassen in app
</commit_message>
<xml_diff>
--- a/Agenda_App/Documentation/Uitleg Ontwikkeling.docx
+++ b/Agenda_App/Documentation/Uitleg Ontwikkeling.docx
@@ -9,7 +9,6 @@
           <w:lang w:val="nl-BE"/>
         </w:rPr>
       </w:pPr>
-      <w:proofErr w:type="spellStart"/>
       <w:r>
         <w:rPr>
           <w:lang w:val="nl-BE"/>
@@ -22,7 +21,6 @@
         </w:rPr>
         <w:t>genda_App</w:t>
       </w:r>
-      <w:proofErr w:type="spellEnd"/>
     </w:p>
     <w:p>
       <w:pPr>
@@ -44,19 +42,11 @@
           <w:lang w:val="nl-BE"/>
         </w:rPr>
       </w:pPr>
-      <w:proofErr w:type="spellStart"/>
-      <w:r>
-        <w:rPr>
-          <w:lang w:val="nl-BE"/>
-        </w:rPr>
-        <w:t>Agenda_App</w:t>
-      </w:r>
-      <w:proofErr w:type="spellEnd"/>
-      <w:r>
-        <w:rPr>
-          <w:lang w:val="nl-BE"/>
-        </w:rPr>
-        <w:t xml:space="preserve"> is de </w:t>
+      <w:r>
+        <w:rPr>
+          <w:lang w:val="nl-BE"/>
+        </w:rPr>
+        <w:t xml:space="preserve">Agenda_App is de </w:t>
       </w:r>
       <w:r>
         <w:rPr>
@@ -130,16 +120,8 @@
         <w:rPr>
           <w:lang w:val="nl-BE"/>
         </w:rPr>
-        <w:t xml:space="preserve">ouwen </w:t>
-      </w:r>
-      <w:proofErr w:type="spellStart"/>
-      <w:r>
-        <w:rPr>
-          <w:lang w:val="nl-BE"/>
-        </w:rPr>
-        <w:t>Agenda_App</w:t>
-      </w:r>
-      <w:proofErr w:type="spellEnd"/>
+        <w:t>ouwen Agenda_App</w:t>
+      </w:r>
     </w:p>
     <w:p>
       <w:pPr>
@@ -178,57 +160,21 @@
         <w:rPr>
           <w:lang w:val="nl-BE"/>
         </w:rPr>
-        <w:t xml:space="preserve">Kies </w:t>
-      </w:r>
-      <w:proofErr w:type="spellStart"/>
-      <w:r>
-        <w:rPr>
-          <w:lang w:val="nl-BE"/>
-        </w:rPr>
-        <w:t>Modify</w:t>
-      </w:r>
-      <w:proofErr w:type="spellEnd"/>
-      <w:r>
-        <w:rPr>
-          <w:lang w:val="nl-BE"/>
-        </w:rPr>
-        <w:t xml:space="preserve"> voor de Visual Studio versie die je wil gebruiken</w:t>
-      </w:r>
-    </w:p>
-    <w:p>
-      <w:pPr>
-        <w:rPr>
-          <w:lang w:val="nl-BE"/>
-        </w:rPr>
-      </w:pPr>
-      <w:r>
-        <w:rPr>
-          <w:lang w:val="nl-BE"/>
-        </w:rPr>
-        <w:t xml:space="preserve">Onder de </w:t>
-      </w:r>
-      <w:proofErr w:type="spellStart"/>
-      <w:r>
-        <w:rPr>
-          <w:lang w:val="nl-BE"/>
-        </w:rPr>
-        <w:t>Workload</w:t>
-      </w:r>
-      <w:proofErr w:type="spellEnd"/>
-      <w:r>
-        <w:rPr>
-          <w:lang w:val="nl-BE"/>
-        </w:rPr>
-        <w:t xml:space="preserve"> tabs, selecteer “.NET Multi-platform App UI development” onder “Desktop &amp; Mobile” en </w:t>
-      </w:r>
-      <w:proofErr w:type="spellStart"/>
-      <w:r>
-        <w:rPr>
-          <w:lang w:val="nl-BE"/>
-        </w:rPr>
-        <w:t>Install</w:t>
-      </w:r>
-      <w:proofErr w:type="spellEnd"/>
+        <w:t>Kies Modify voor de Visual Studio versie die je wil gebruiken</w:t>
+      </w:r>
+    </w:p>
+    <w:p>
+      <w:pPr>
+        <w:rPr>
+          <w:lang w:val="nl-BE"/>
+        </w:rPr>
+      </w:pPr>
+      <w:r>
+        <w:rPr>
+          <w:lang w:val="nl-BE"/>
+        </w:rPr>
+        <w:t>Onder de Workload tabs, selecteer “.NET Multi-platform App UI development” onder “Desktop &amp; Mobile” en Install</w:t>
+      </w:r>
     </w:p>
     <w:p>
       <w:pPr>
@@ -272,21 +218,7 @@
         <w:rPr>
           <w:lang w:val="nl-BE"/>
         </w:rPr>
-        <w:t>Name:  (</w:t>
-      </w:r>
-      <w:proofErr w:type="spellStart"/>
-      <w:r>
-        <w:rPr>
-          <w:lang w:val="nl-BE"/>
-        </w:rPr>
-        <w:t>Agenda_App</w:t>
-      </w:r>
-      <w:proofErr w:type="spellEnd"/>
-      <w:r>
-        <w:rPr>
-          <w:lang w:val="nl-BE"/>
-        </w:rPr>
-        <w:t>)</w:t>
+        <w:t>Name:  (Agenda_App)</w:t>
       </w:r>
     </w:p>
     <w:p>
@@ -387,16 +319,8 @@
         <w:rPr>
           <w:lang w:val="nl-BE"/>
         </w:rPr>
-        <w:t xml:space="preserve">Aanpassen om gebruik te maken van Class Library </w:t>
-      </w:r>
-      <w:proofErr w:type="spellStart"/>
-      <w:r>
-        <w:rPr>
-          <w:lang w:val="nl-BE"/>
-        </w:rPr>
-        <w:t>Models</w:t>
-      </w:r>
-      <w:proofErr w:type="spellEnd"/>
+        <w:t>Aanpassen om gebruik te maken van Class Library Models</w:t>
+      </w:r>
     </w:p>
     <w:p>
       <w:pPr>
@@ -417,15 +341,7 @@
         <w:ind w:left="720"/>
       </w:pPr>
       <w:r>
-        <w:t>&lt;</w:t>
-      </w:r>
-      <w:proofErr w:type="spellStart"/>
-      <w:r>
-        <w:t>ItemGroup</w:t>
-      </w:r>
-      <w:proofErr w:type="spellEnd"/>
-      <w:r>
-        <w:t>&gt;</w:t>
+        <w:t>&lt;ItemGroup&gt;</w:t>
       </w:r>
     </w:p>
     <w:p>
@@ -435,31 +351,7 @@
       </w:pPr>
       <w:r>
         <w:tab/>
-        <w:t>&lt;</w:t>
-      </w:r>
-      <w:proofErr w:type="spellStart"/>
-      <w:r>
-        <w:t>ProjectReference</w:t>
-      </w:r>
-      <w:proofErr w:type="spellEnd"/>
-      <w:r>
-        <w:t xml:space="preserve"> Include="..\</w:t>
-      </w:r>
-      <w:proofErr w:type="spellStart"/>
-      <w:r>
-        <w:t>Agenda_Models</w:t>
-      </w:r>
-      <w:proofErr w:type="spellEnd"/>
-      <w:r>
-        <w:t>\Agenda _</w:t>
-      </w:r>
-      <w:proofErr w:type="spellStart"/>
-      <w:r>
-        <w:t>Models.csproj</w:t>
-      </w:r>
-      <w:proofErr w:type="spellEnd"/>
-      <w:r>
-        <w:t>" /&gt;</w:t>
+        <w:t>&lt;ProjectReference Include="..\Agenda_Models\Agenda _Models.csproj" /&gt;</w:t>
       </w:r>
     </w:p>
     <w:p>
@@ -471,15 +363,7 @@
         </w:rPr>
       </w:pPr>
       <w:r>
-        <w:t>&lt;/</w:t>
-      </w:r>
-      <w:proofErr w:type="spellStart"/>
-      <w:r>
-        <w:t>ItemGroup</w:t>
-      </w:r>
-      <w:proofErr w:type="spellEnd"/>
-      <w:r>
-        <w:t>&gt;</w:t>
+        <w:t>&lt;/ItemGroup&gt;</w:t>
       </w:r>
     </w:p>
     <w:p>
@@ -496,20 +380,12 @@
           <w:lang w:val="nl-BE"/>
         </w:rPr>
       </w:pPr>
-      <w:proofErr w:type="spellStart"/>
       <w:r>
         <w:rPr>
           <w:lang w:val="nl-BE"/>
         </w:rPr>
         <w:lastRenderedPageBreak/>
-        <w:t>MainPage</w:t>
-      </w:r>
-      <w:proofErr w:type="spellEnd"/>
-      <w:r>
-        <w:rPr>
-          <w:lang w:val="nl-BE"/>
-        </w:rPr>
-        <w:t xml:space="preserve"> aanpassen aan onze behoeften</w:t>
+        <w:t>MainPage aanpassen aan onze behoeften</w:t>
       </w:r>
     </w:p>
     <w:p>
@@ -540,35 +416,7 @@
         <w:rPr>
           <w:lang w:val="nl-BE"/>
         </w:rPr>
-        <w:t xml:space="preserve">Wijzig </w:t>
-      </w:r>
-      <w:proofErr w:type="spellStart"/>
-      <w:r>
-        <w:rPr>
-          <w:lang w:val="nl-BE"/>
-        </w:rPr>
-        <w:t>ScrollView</w:t>
-      </w:r>
-      <w:proofErr w:type="spellEnd"/>
-      <w:r>
-        <w:rPr>
-          <w:lang w:val="nl-BE"/>
-        </w:rPr>
-        <w:t xml:space="preserve"> in </w:t>
-      </w:r>
-      <w:proofErr w:type="spellStart"/>
-      <w:r>
-        <w:rPr>
-          <w:lang w:val="nl-BE"/>
-        </w:rPr>
-        <w:t>Grid</w:t>
-      </w:r>
-      <w:proofErr w:type="spellEnd"/>
-      <w:r>
-        <w:rPr>
-          <w:lang w:val="nl-BE"/>
-        </w:rPr>
-        <w:t xml:space="preserve"> en voeg kolommen en regels toe</w:t>
+        <w:t>Wijzig ScrollView in Grid en voeg kolommen en regels toe</w:t>
       </w:r>
     </w:p>
     <w:p>
@@ -624,7 +472,6 @@
         </w:rPr>
         <w:t>Wijzig Shell-</w:t>
       </w:r>
-      <w:proofErr w:type="spellStart"/>
       <w:r>
         <w:rPr>
           <w:lang w:val="nl-BE"/>
@@ -637,7 +484,6 @@
         </w:rPr>
         <w:t>itle</w:t>
       </w:r>
-      <w:proofErr w:type="spellEnd"/>
     </w:p>
     <w:p>
       <w:pPr>
@@ -676,97 +522,33 @@
         <w:rPr>
           <w:lang w:val="nl-BE"/>
         </w:rPr>
-        <w:t xml:space="preserve">Introductie </w:t>
-      </w:r>
-      <w:proofErr w:type="spellStart"/>
-      <w:r>
-        <w:rPr>
-          <w:lang w:val="nl-BE"/>
-        </w:rPr>
-        <w:t>ViewModels</w:t>
-      </w:r>
-      <w:proofErr w:type="spellEnd"/>
-    </w:p>
-    <w:p>
-      <w:pPr>
-        <w:rPr>
-          <w:lang w:val="nl-BE"/>
-        </w:rPr>
-      </w:pPr>
-      <w:r>
-        <w:rPr>
-          <w:lang w:val="nl-BE"/>
-        </w:rPr>
-        <w:t xml:space="preserve">Haal de </w:t>
-      </w:r>
-      <w:proofErr w:type="spellStart"/>
-      <w:r>
-        <w:rPr>
-          <w:lang w:val="nl-BE"/>
-        </w:rPr>
-        <w:t>NuGet</w:t>
-      </w:r>
-      <w:proofErr w:type="spellEnd"/>
-      <w:r>
-        <w:rPr>
-          <w:lang w:val="nl-BE"/>
-        </w:rPr>
-        <w:t xml:space="preserve"> “</w:t>
-      </w:r>
-      <w:proofErr w:type="spellStart"/>
-      <w:r>
-        <w:rPr>
-          <w:lang w:val="nl-BE"/>
-        </w:rPr>
-        <w:t>CommunityToolkit.Mvvm</w:t>
-      </w:r>
-      <w:proofErr w:type="spellEnd"/>
-      <w:r>
-        <w:rPr>
-          <w:lang w:val="nl-BE"/>
-        </w:rPr>
-        <w:t xml:space="preserve"> op om het maken van </w:t>
-      </w:r>
-      <w:proofErr w:type="spellStart"/>
-      <w:r>
-        <w:rPr>
-          <w:lang w:val="nl-BE"/>
-        </w:rPr>
-        <w:t>ViewModels</w:t>
-      </w:r>
-      <w:proofErr w:type="spellEnd"/>
-      <w:r>
-        <w:rPr>
-          <w:lang w:val="nl-BE"/>
-        </w:rPr>
-        <w:t xml:space="preserve"> te vereenvoudigen</w:t>
-      </w:r>
-    </w:p>
-    <w:p>
-      <w:pPr>
-        <w:rPr>
-          <w:lang w:val="nl-BE"/>
-        </w:rPr>
-      </w:pPr>
-      <w:r>
-        <w:rPr>
-          <w:lang w:val="nl-BE"/>
-        </w:rPr>
-        <w:t xml:space="preserve">Voeg folder </w:t>
-      </w:r>
-      <w:proofErr w:type="spellStart"/>
-      <w:r>
-        <w:rPr>
-          <w:lang w:val="nl-BE"/>
-        </w:rPr>
-        <w:t>ViewModels</w:t>
-      </w:r>
-      <w:proofErr w:type="spellEnd"/>
-      <w:r>
-        <w:rPr>
-          <w:lang w:val="nl-BE"/>
-        </w:rPr>
-        <w:t xml:space="preserve"> toe me</w:t>
+        <w:t>Introductie ViewModels</w:t>
+      </w:r>
+    </w:p>
+    <w:p>
+      <w:pPr>
+        <w:rPr>
+          <w:lang w:val="nl-BE"/>
+        </w:rPr>
+      </w:pPr>
+      <w:r>
+        <w:rPr>
+          <w:lang w:val="nl-BE"/>
+        </w:rPr>
+        <w:t>Haal de NuGet “CommunityToolkit.Mvvm op om het maken van ViewModels te vereenvoudigen</w:t>
+      </w:r>
+    </w:p>
+    <w:p>
+      <w:pPr>
+        <w:rPr>
+          <w:lang w:val="nl-BE"/>
+        </w:rPr>
+      </w:pPr>
+      <w:r>
+        <w:rPr>
+          <w:lang w:val="nl-BE"/>
+        </w:rPr>
+        <w:t>Voeg folder ViewModels toe me</w:t>
       </w:r>
       <w:r>
         <w:rPr>
@@ -792,34 +574,18 @@
         </w:rPr>
         <w:t xml:space="preserve">public class </w:t>
       </w:r>
-      <w:proofErr w:type="spellStart"/>
       <w:r>
         <w:rPr>
           <w:lang w:val="en-US"/>
         </w:rPr>
-        <w:t>MainViewModel</w:t>
-      </w:r>
-      <w:proofErr w:type="spellEnd"/>
+        <w:t xml:space="preserve">MainViewModel </w:t>
+      </w:r>
       <w:r>
         <w:rPr>
           <w:lang w:val="en-US"/>
         </w:rPr>
-        <w:t xml:space="preserve"> </w:t>
-      </w:r>
-      <w:r>
-        <w:rPr>
-          <w:lang w:val="en-US"/>
-        </w:rPr>
-        <w:t xml:space="preserve">: </w:t>
-      </w:r>
-      <w:proofErr w:type="spellStart"/>
-      <w:r>
-        <w:rPr>
-          <w:lang w:val="en-US"/>
-        </w:rPr>
-        <w:t>ObservableObject</w:t>
-      </w:r>
-      <w:proofErr w:type="spellEnd"/>
+        <w:t>: ObservableObject</w:t>
+      </w:r>
     </w:p>
     <w:p>
       <w:pPr>
@@ -837,47 +603,19 @@
         <w:rPr>
           <w:lang w:val="nl-BE"/>
         </w:rPr>
-        <w:t xml:space="preserve">het model en de </w:t>
-      </w:r>
-      <w:proofErr w:type="spellStart"/>
-      <w:r>
-        <w:rPr>
-          <w:lang w:val="nl-BE"/>
-        </w:rPr>
-        <w:t>MainView</w:t>
-      </w:r>
-      <w:proofErr w:type="spellEnd"/>
-      <w:r>
-        <w:rPr>
-          <w:lang w:val="nl-BE"/>
-        </w:rPr>
-        <w:t xml:space="preserve"> door het </w:t>
-      </w:r>
-      <w:r>
-        <w:rPr>
-          <w:lang w:val="nl-BE"/>
-        </w:rPr>
-        <w:t xml:space="preserve"> </w:t>
-      </w:r>
-      <w:proofErr w:type="spellStart"/>
-      <w:r>
-        <w:rPr>
-          <w:lang w:val="nl-BE"/>
-        </w:rPr>
-        <w:t>M</w:t>
-      </w:r>
-      <w:r>
-        <w:rPr>
-          <w:lang w:val="nl-BE"/>
-        </w:rPr>
-        <w:t>ainViewModel</w:t>
-      </w:r>
-      <w:proofErr w:type="spellEnd"/>
-      <w:r>
-        <w:rPr>
-          <w:lang w:val="nl-BE"/>
-        </w:rPr>
-        <w:t>:</w:t>
+        <w:t xml:space="preserve">het model en de MainView door het </w:t>
+      </w:r>
+      <w:r>
+        <w:rPr>
+          <w:lang w:val="nl-BE"/>
+        </w:rPr>
+        <w:t xml:space="preserve"> M</w:t>
+      </w:r>
+      <w:r>
+        <w:rPr>
+          <w:lang w:val="nl-BE"/>
+        </w:rPr>
+        <w:t>ainViewModel:</w:t>
       </w:r>
     </w:p>
     <w:p>
@@ -895,21 +633,7 @@
         <w:rPr>
           <w:lang w:val="nl-BE"/>
         </w:rPr>
-        <w:t>Definieer een object of collectie objecten van het model met attribuut [</w:t>
-      </w:r>
-      <w:proofErr w:type="spellStart"/>
-      <w:r>
-        <w:rPr>
-          <w:lang w:val="nl-BE"/>
-        </w:rPr>
-        <w:t>ObservableProperty</w:t>
-      </w:r>
-      <w:proofErr w:type="spellEnd"/>
-      <w:r>
-        <w:rPr>
-          <w:lang w:val="nl-BE"/>
-        </w:rPr>
-        <w:t>]</w:t>
+        <w:t>Definieer een object of collectie objecten van het model met attribuut [ObservableProperty]</w:t>
       </w:r>
     </w:p>
     <w:p>
@@ -927,21 +651,7 @@
         <w:rPr>
           <w:lang w:val="nl-BE"/>
         </w:rPr>
-        <w:t>Definieer private lokale variabelen met attribuut [</w:t>
-      </w:r>
-      <w:proofErr w:type="spellStart"/>
-      <w:r>
-        <w:rPr>
-          <w:lang w:val="nl-BE"/>
-        </w:rPr>
-        <w:t>ObservableProperty</w:t>
-      </w:r>
-      <w:proofErr w:type="spellEnd"/>
-      <w:r>
-        <w:rPr>
-          <w:lang w:val="nl-BE"/>
-        </w:rPr>
-        <w:t>]</w:t>
+        <w:t>Definieer private lokale variabelen met attribuut [ObservableProperty]</w:t>
       </w:r>
     </w:p>
     <w:p>
@@ -959,21 +669,7 @@
         <w:rPr>
           <w:lang w:val="nl-BE"/>
         </w:rPr>
-        <w:t xml:space="preserve">Bind in </w:t>
-      </w:r>
-      <w:proofErr w:type="spellStart"/>
-      <w:r>
-        <w:rPr>
-          <w:lang w:val="nl-BE"/>
-        </w:rPr>
-        <w:t>Xaml</w:t>
-      </w:r>
-      <w:proofErr w:type="spellEnd"/>
-      <w:r>
-        <w:rPr>
-          <w:lang w:val="nl-BE"/>
-        </w:rPr>
-        <w:t xml:space="preserve"> de gewenste eigenschappen met deze lokale variabelen</w:t>
+        <w:t>Bind in Xaml de gewenste eigenschappen met deze lokale variabelen</w:t>
       </w:r>
     </w:p>
     <w:p>
@@ -988,21 +684,7 @@
         <w:rPr>
           <w:lang w:val="nl-BE"/>
         </w:rPr>
-        <w:t xml:space="preserve">Voeg volgende toe aan </w:t>
-      </w:r>
-      <w:proofErr w:type="spellStart"/>
-      <w:r>
-        <w:rPr>
-          <w:lang w:val="nl-BE"/>
-        </w:rPr>
-        <w:t>Xaml</w:t>
-      </w:r>
-      <w:proofErr w:type="spellEnd"/>
-      <w:r>
-        <w:rPr>
-          <w:lang w:val="nl-BE"/>
-        </w:rPr>
-        <w:t xml:space="preserve"> om ervoor te zorgen dat zowel het model als het viewmodel gekend zijn:</w:t>
+        <w:t>Voeg volgende toe aan Xaml om ervoor te zorgen dat zowel het model als het viewmodel gekend zijn:</w:t>
       </w:r>
     </w:p>
     <w:p>
@@ -1020,21 +702,8 @@
           <w:lang w:val="en-US"/>
         </w:rPr>
       </w:pPr>
-      <w:proofErr w:type="spellStart"/>
-      <w:r>
-        <w:t>xmlns:viewmodel</w:t>
-      </w:r>
-      <w:proofErr w:type="spellEnd"/>
-      <w:r>
-        <w:t>="</w:t>
-      </w:r>
-      <w:proofErr w:type="spellStart"/>
-      <w:r>
-        <w:t>clr-namespace:Agenda_App.ViewModels</w:t>
-      </w:r>
-      <w:proofErr w:type="spellEnd"/>
-      <w:r>
-        <w:t xml:space="preserve">" </w:t>
+      <w:r>
+        <w:t xml:space="preserve">xmlns:viewmodel="clr-namespace:Agenda_App.ViewModels" </w:t>
       </w:r>
     </w:p>
     <w:p>
@@ -1099,111 +768,39 @@
         </w:rPr>
       </w:pPr>
       <w:r>
-        <w:t>[</w:t>
-      </w:r>
-      <w:proofErr w:type="spellStart"/>
-      <w:r>
-        <w:t>CommunityToolkit.Mvvm.Input.RelayCommand</w:t>
-      </w:r>
-      <w:proofErr w:type="spellEnd"/>
-      <w:r>
-        <w:t>]</w:t>
-      </w:r>
-      <w:r>
-        <w:rPr>
-          <w:lang w:val="nl-BE"/>
-        </w:rPr>
-        <w:t xml:space="preserve">  </w:t>
-      </w:r>
-      <w:proofErr w:type="spellStart"/>
-      <w:r>
-        <w:rPr>
-          <w:lang w:val="nl-BE"/>
-        </w:rPr>
-        <w:t>void</w:t>
-      </w:r>
-      <w:proofErr w:type="spellEnd"/>
-      <w:r>
-        <w:rPr>
-          <w:lang w:val="nl-BE"/>
-        </w:rPr>
-        <w:t xml:space="preserve"> </w:t>
-      </w:r>
-      <w:proofErr w:type="spellStart"/>
-      <w:r>
-        <w:rPr>
-          <w:lang w:val="nl-BE"/>
-        </w:rPr>
-        <w:t>VoegToe</w:t>
-      </w:r>
-      <w:proofErr w:type="spellEnd"/>
-      <w:r>
-        <w:rPr>
-          <w:lang w:val="nl-BE"/>
-        </w:rPr>
-        <w:t>()</w:t>
-      </w:r>
-    </w:p>
-    <w:p>
-      <w:pPr>
-        <w:rPr>
-          <w:lang w:val="nl-BE"/>
-        </w:rPr>
-      </w:pPr>
-      <w:r>
-        <w:rPr>
-          <w:lang w:val="nl-BE"/>
-        </w:rPr>
-        <w:t xml:space="preserve">Definieer een default </w:t>
-      </w:r>
-      <w:proofErr w:type="spellStart"/>
-      <w:r>
-        <w:rPr>
-          <w:lang w:val="nl-BE"/>
-        </w:rPr>
-        <w:t>constructor</w:t>
-      </w:r>
-      <w:proofErr w:type="spellEnd"/>
-      <w:r>
-        <w:rPr>
-          <w:lang w:val="nl-BE"/>
-        </w:rPr>
-        <w:t xml:space="preserve"> die het modelobject </w:t>
-      </w:r>
-      <w:proofErr w:type="spellStart"/>
-      <w:r>
-        <w:rPr>
-          <w:lang w:val="nl-BE"/>
-        </w:rPr>
-        <w:t>initialiseert</w:t>
-      </w:r>
-      <w:proofErr w:type="spellEnd"/>
-    </w:p>
-    <w:p>
-      <w:pPr>
-        <w:rPr>
-          <w:lang w:val="nl-BE"/>
-        </w:rPr>
-      </w:pPr>
-      <w:r>
-        <w:rPr>
-          <w:lang w:val="nl-BE"/>
-        </w:rPr>
-        <w:t xml:space="preserve">Pas de </w:t>
-      </w:r>
-      <w:proofErr w:type="spellStart"/>
-      <w:r>
-        <w:rPr>
-          <w:lang w:val="nl-BE"/>
-        </w:rPr>
-        <w:t>Xaml</w:t>
-      </w:r>
-      <w:proofErr w:type="spellEnd"/>
-      <w:r>
-        <w:rPr>
-          <w:lang w:val="nl-BE"/>
-        </w:rPr>
-        <w:t xml:space="preserve"> aan</w:t>
+        <w:t>[CommunityToolkit.Mvvm.Input.RelayCommand]</w:t>
+      </w:r>
+      <w:r>
+        <w:rPr>
+          <w:lang w:val="nl-BE"/>
+        </w:rPr>
+        <w:t xml:space="preserve">  void VoegToe()</w:t>
+      </w:r>
+    </w:p>
+    <w:p>
+      <w:pPr>
+        <w:rPr>
+          <w:lang w:val="nl-BE"/>
+        </w:rPr>
+      </w:pPr>
+      <w:r>
+        <w:rPr>
+          <w:lang w:val="nl-BE"/>
+        </w:rPr>
+        <w:t>Definieer een default constructor die het modelobject initialiseert</w:t>
+      </w:r>
+    </w:p>
+    <w:p>
+      <w:pPr>
+        <w:rPr>
+          <w:lang w:val="nl-BE"/>
+        </w:rPr>
+      </w:pPr>
+      <w:r>
+        <w:rPr>
+          <w:lang w:val="nl-BE"/>
+        </w:rPr>
+        <w:t>Pas de Xaml aan</w:t>
       </w:r>
     </w:p>
     <w:p>
@@ -1252,35 +849,7 @@
         <w:rPr>
           <w:lang w:val="nl-BE"/>
         </w:rPr>
-        <w:t xml:space="preserve">Wijzig de </w:t>
-      </w:r>
-      <w:proofErr w:type="spellStart"/>
-      <w:r>
-        <w:rPr>
-          <w:lang w:val="nl-BE"/>
-        </w:rPr>
-        <w:t>constructor</w:t>
-      </w:r>
-      <w:proofErr w:type="spellEnd"/>
-      <w:r>
-        <w:rPr>
-          <w:lang w:val="nl-BE"/>
-        </w:rPr>
-        <w:t xml:space="preserve"> van de </w:t>
-      </w:r>
-      <w:proofErr w:type="spellStart"/>
-      <w:r>
-        <w:rPr>
-          <w:lang w:val="nl-BE"/>
-        </w:rPr>
-        <w:t>MainPage</w:t>
-      </w:r>
-      <w:proofErr w:type="spellEnd"/>
-      <w:r>
-        <w:rPr>
-          <w:lang w:val="nl-BE"/>
-        </w:rPr>
-        <w:t xml:space="preserve"> class voor gebruik van het viewmodel </w:t>
+        <w:t xml:space="preserve">Wijzig de constructor van de MainPage class voor gebruik van het viewmodel </w:t>
       </w:r>
     </w:p>
     <w:p>
@@ -1294,44 +863,8 @@
         <w:rPr>
           <w:lang w:val="nl-BE"/>
         </w:rPr>
-        <w:t xml:space="preserve">(en voeg daarvoor de nodige service toe voor het inbrengen van een instantie van het viewmodel via </w:t>
-      </w:r>
-      <w:proofErr w:type="spellStart"/>
-      <w:r>
-        <w:rPr>
-          <w:lang w:val="nl-BE"/>
-        </w:rPr>
-        <w:t>Dependency</w:t>
-      </w:r>
-      <w:proofErr w:type="spellEnd"/>
-      <w:r>
-        <w:rPr>
-          <w:lang w:val="nl-BE"/>
-        </w:rPr>
-        <w:t xml:space="preserve"> </w:t>
-      </w:r>
-      <w:proofErr w:type="spellStart"/>
-      <w:r>
-        <w:rPr>
-          <w:lang w:val="nl-BE"/>
-        </w:rPr>
-        <w:t>Injection</w:t>
-      </w:r>
-      <w:proofErr w:type="spellEnd"/>
-      <w:r>
-        <w:rPr>
-          <w:lang w:val="nl-BE"/>
-        </w:rPr>
-        <w:t xml:space="preserve">) in de </w:t>
-      </w:r>
-      <w:proofErr w:type="spellStart"/>
-      <w:r>
-        <w:rPr>
-          <w:lang w:val="nl-BE"/>
-        </w:rPr>
-        <w:t>MauiProgram.cs</w:t>
-      </w:r>
-      <w:proofErr w:type="spellEnd"/>
+        <w:t>(en voeg daarvoor de nodige service toe voor het inbrengen van een instantie van het viewmodel via Dependency Injection) in de MauiProgram.cs</w:t>
+      </w:r>
     </w:p>
     <w:p>
       <w:pPr>
@@ -1379,11 +912,304 @@
     </w:p>
     <w:p>
       <w:pPr>
+        <w:pStyle w:val="Heading1"/>
+        <w:rPr>
+          <w:lang w:val="nl-BE"/>
+        </w:rPr>
+      </w:pPr>
+      <w:r>
+        <w:rPr>
+          <w:lang w:val="nl-BE"/>
+        </w:rPr>
+        <w:lastRenderedPageBreak/>
+        <w:t>Toevoegen van Navigatie</w:t>
+      </w:r>
+    </w:p>
+    <w:p>
+      <w:pPr>
+        <w:rPr>
+          <w:lang w:val="nl-BE"/>
+        </w:rPr>
+      </w:pPr>
+    </w:p>
+    <w:p>
+      <w:pPr>
+        <w:rPr>
+          <w:lang w:val="nl-BE"/>
+        </w:rPr>
+      </w:pPr>
+    </w:p>
+    <w:p>
+      <w:pPr>
+        <w:pStyle w:val="Heading1"/>
+        <w:rPr>
+          <w:lang w:val="nl-BE"/>
+        </w:rPr>
+      </w:pPr>
+      <w:r>
+        <w:rPr>
+          <w:lang w:val="nl-BE"/>
+        </w:rPr>
+        <w:t>Lokale opslag van gegevens voorzien</w:t>
+      </w:r>
+    </w:p>
+    <w:p>
+      <w:pPr>
+        <w:rPr>
+          <w:lang w:val="nl-BE"/>
+        </w:rPr>
+      </w:pPr>
+      <w:r>
+        <w:rPr>
+          <w:lang w:val="nl-BE"/>
+        </w:rPr>
+        <w:t>Er zijn verschillende manieren om lokale opslag van gegevens te voorzien.  Wij hebben gekozen voor een Sqlite database met Entity Frameworks.</w:t>
+      </w:r>
+    </w:p>
+    <w:p>
+      <w:pPr>
+        <w:rPr>
+          <w:lang w:val="nl-BE"/>
+        </w:rPr>
+      </w:pPr>
+    </w:p>
+    <w:p>
+      <w:pPr>
+        <w:rPr>
+          <w:lang w:val="nl-BE"/>
+        </w:rPr>
+      </w:pPr>
+      <w:r>
+        <w:rPr>
+          <w:lang w:val="nl-BE"/>
+        </w:rPr>
+        <w:t>Voorzien volgende NuGets en dependencies in de app</w:t>
+      </w:r>
+      <w:r>
+        <w:rPr>
+          <w:lang w:val="nl-BE"/>
+        </w:rPr>
+        <w:t xml:space="preserve"> en in Models</w:t>
+      </w:r>
+      <w:r>
+        <w:rPr>
+          <w:lang w:val="nl-BE"/>
+        </w:rPr>
+        <w:t>:</w:t>
+      </w:r>
+    </w:p>
+    <w:p>
+      <w:pPr>
+        <w:pStyle w:val="ListParagraph"/>
+        <w:numPr>
+          <w:ilvl w:val="0"/>
+          <w:numId w:val="3"/>
+        </w:numPr>
+        <w:rPr>
+          <w:lang w:val="nl-BE"/>
+        </w:rPr>
+      </w:pPr>
+      <w:r>
+        <w:rPr>
+          <w:lang w:val="nl-BE"/>
+        </w:rPr>
+        <w:t>Microsoft.EntityFrameworkCore</w:t>
+      </w:r>
+    </w:p>
+    <w:p>
+      <w:pPr>
+        <w:pStyle w:val="ListParagraph"/>
+        <w:numPr>
+          <w:ilvl w:val="0"/>
+          <w:numId w:val="3"/>
+        </w:numPr>
+        <w:rPr>
+          <w:lang w:val="nl-BE"/>
+        </w:rPr>
+      </w:pPr>
+      <w:r>
+        <w:rPr>
+          <w:lang w:val="nl-BE"/>
+        </w:rPr>
+        <w:t>Microsoft.EntityFrameworkCore.Sqlite</w:t>
+      </w:r>
+    </w:p>
+    <w:p>
+      <w:pPr>
+        <w:rPr>
+          <w:lang w:val="nl-BE"/>
+        </w:rPr>
+      </w:pPr>
+      <w:r>
+        <w:rPr>
+          <w:lang w:val="nl-BE"/>
+        </w:rPr>
+        <w:t xml:space="preserve">Creëer een </w:t>
+      </w:r>
+      <w:r>
+        <w:rPr>
+          <w:lang w:val="nl-BE"/>
+        </w:rPr>
+        <w:t>nieuwe (extra)</w:t>
+      </w:r>
+      <w:r>
+        <w:rPr>
+          <w:lang w:val="nl-BE"/>
+        </w:rPr>
+        <w:t xml:space="preserve"> dbContext </w:t>
+      </w:r>
+      <w:r>
         <w:rPr>
           <w:b/>
           <w:bCs/>
-          <w:sz w:val="32"/>
-          <w:szCs w:val="32"/>
+          <w:lang w:val="nl-BE"/>
+        </w:rPr>
+        <w:t>in de class library</w:t>
+      </w:r>
+    </w:p>
+    <w:p>
+      <w:pPr>
+        <w:ind w:left="720"/>
+        <w:rPr>
+          <w:lang w:val="nl-BE"/>
+        </w:rPr>
+      </w:pPr>
+      <w:r>
+        <w:rPr>
+          <w:lang w:val="nl-BE"/>
+        </w:rPr>
+        <w:t>Je kan dit doen in een nieuwe folder (bv. Data)</w:t>
+      </w:r>
+    </w:p>
+    <w:p>
+      <w:pPr>
+        <w:ind w:left="720"/>
+        <w:rPr>
+          <w:lang w:val="nl-BE"/>
+        </w:rPr>
+      </w:pPr>
+      <w:r>
+        <w:rPr>
+          <w:lang w:val="nl-BE"/>
+        </w:rPr>
+        <w:t>Voorzie de nodige DbSets</w:t>
+      </w:r>
+    </w:p>
+    <w:p>
+      <w:pPr>
+        <w:ind w:left="720"/>
+        <w:rPr>
+          <w:lang w:val="nl-BE"/>
+        </w:rPr>
+      </w:pPr>
+      <w:r>
+        <w:rPr>
+          <w:lang w:val="nl-BE"/>
+        </w:rPr>
+        <w:t>“Migreer” de database</w:t>
+      </w:r>
+    </w:p>
+    <w:p>
+      <w:pPr>
+        <w:ind w:left="720"/>
+        <w:rPr>
+          <w:lang w:val="nl-BE"/>
+        </w:rPr>
+      </w:pPr>
+      <w:r>
+        <w:rPr>
+          <w:lang w:val="nl-BE"/>
+        </w:rPr>
+        <w:tab/>
+        <w:t>Gebruik het add-migration commando met de -context parameter</w:t>
+      </w:r>
+    </w:p>
+    <w:p>
+      <w:pPr>
+        <w:ind w:left="720"/>
+        <w:rPr>
+          <w:lang w:val="nl-BE"/>
+        </w:rPr>
+      </w:pPr>
+      <w:r>
+        <w:rPr>
+          <w:lang w:val="nl-BE"/>
+        </w:rPr>
+        <w:tab/>
+        <w:t xml:space="preserve">Gebruik expliciet het _context.Database.Migrate()-commando in je seeder.  </w:t>
+      </w:r>
+    </w:p>
+    <w:p>
+      <w:pPr>
+        <w:ind w:left="720"/>
+        <w:rPr>
+          <w:lang w:val="nl-BE"/>
+        </w:rPr>
+      </w:pPr>
+      <w:r>
+        <w:rPr>
+          <w:lang w:val="nl-BE"/>
+        </w:rPr>
+        <w:tab/>
+        <w:t>Copieer de migratie-bestanden van het Class Library Project in de app, maar voorzie de juiste namespace.</w:t>
+      </w:r>
+    </w:p>
+    <w:p>
+      <w:pPr>
+        <w:pStyle w:val="ListParagraph"/>
+        <w:ind w:left="0"/>
+        <w:rPr>
+          <w:lang w:val="nl-BE"/>
+        </w:rPr>
+      </w:pPr>
+      <w:r>
+        <w:rPr>
+          <w:lang w:val="nl-BE"/>
+        </w:rPr>
+        <w:t>en voeg deze toe als service in MauiProgram.cs</w:t>
+      </w:r>
+    </w:p>
+    <w:p>
+      <w:pPr>
+        <w:pStyle w:val="ListParagraph"/>
+        <w:ind w:left="0"/>
+        <w:rPr>
+          <w:lang w:val="nl-BE"/>
+        </w:rPr>
+      </w:pPr>
+    </w:p>
+    <w:p>
+      <w:pPr>
+        <w:pStyle w:val="ListParagraph"/>
+        <w:ind w:left="0"/>
+        <w:rPr>
+          <w:lang w:val="nl-BE"/>
+        </w:rPr>
+      </w:pPr>
+      <w:r>
+        <w:rPr>
+          <w:lang w:val="nl-BE"/>
+        </w:rPr>
+        <w:t>Initialiseer de databank (indien deze nog niet bestaat)</w:t>
+      </w:r>
+    </w:p>
+    <w:p>
+      <w:pPr>
+        <w:pStyle w:val="ListParagraph"/>
+        <w:rPr>
+          <w:lang w:val="nl-BE"/>
+        </w:rPr>
+      </w:pPr>
+      <w:r>
+        <w:rPr>
+          <w:lang w:val="nl-BE"/>
+        </w:rPr>
+        <w:t>Gezien de MainPage wordt geopend bij de start, kan dat in de constructor van MainPage gebeuren.</w:t>
+      </w:r>
+    </w:p>
+    <w:p>
+      <w:pPr>
+        <w:rPr>
           <w:lang w:val="nl-BE"/>
         </w:rPr>
       </w:pPr>

</xml_diff>